<commit_message>
Documento de Spring retrospective actualizado
Añadida tabla de seguimiento de los miembros del grupo
</commit_message>
<xml_diff>
--- a/src/main/resources/doc/Actas Sprint Retrospective/Sprint Retrospective S2.docx
+++ b/src/main/resources/doc/Actas Sprint Retrospective/Sprint Retrospective S2.docx
@@ -2007,6 +2007,1400 @@
       <w:r>
         <w:t xml:space="preserve"> el encargado de supervisar este cumplimiento.</w:t>
       </w:r>
+    </w:p>
+    <w:p>
+      <w:pPr>
+        <w:jc w:val="both"/>
+      </w:pPr>
+      <w:r>
+        <w:t xml:space="preserve">Finalmente, a </w:t>
+      </w:r>
+      <w:r>
+        <w:t>continuación,</w:t>
+      </w:r>
+      <w:r>
+        <w:t xml:space="preserve"> se va a mostrar la tabla de seguimiento de este sprint: </w:t>
+      </w:r>
+    </w:p>
+    <w:p>
+      <w:pPr>
+        <w:jc w:val="both"/>
+      </w:pPr>
+    </w:p>
+    <w:p>
+      <w:pPr>
+        <w:jc w:val="both"/>
+      </w:pPr>
+    </w:p>
+    <w:p>
+      <w:pPr>
+        <w:jc w:val="both"/>
+      </w:pPr>
+    </w:p>
+    <w:p>
+      <w:pPr>
+        <w:jc w:val="both"/>
+      </w:pPr>
+    </w:p>
+    <w:p>
+      <w:pPr>
+        <w:jc w:val="both"/>
+      </w:pPr>
+    </w:p>
+    <w:p>
+      <w:pPr>
+        <w:jc w:val="both"/>
+      </w:pPr>
+    </w:p>
+    <w:tbl>
+      <w:tblPr>
+        <w:tblStyle w:val="Tablaconcuadrcula"/>
+        <w:tblW w:w="8500" w:type="dxa"/>
+        <w:tblLook w:val="04A0" w:firstRow="1" w:lastRow="0" w:firstColumn="1" w:lastColumn="0" w:noHBand="0" w:noVBand="1"/>
+      </w:tblPr>
+      <w:tblGrid>
+        <w:gridCol w:w="2159"/>
+        <w:gridCol w:w="944"/>
+        <w:gridCol w:w="845"/>
+        <w:gridCol w:w="848"/>
+        <w:gridCol w:w="1232"/>
+        <w:gridCol w:w="1368"/>
+        <w:gridCol w:w="1104"/>
+      </w:tblGrid>
+      <w:tr>
+        <w:tc>
+          <w:tcPr>
+            <w:tcW w:w="2166" w:type="dxa"/>
+          </w:tcPr>
+          <w:p>
+            <w:pPr>
+              <w:spacing w:before="0"/>
+              <w:ind w:left="0" w:right="0"/>
+              <w:rPr>
+                <w:rFonts w:eastAsiaTheme="minorHAnsi"/>
+                <w:kern w:val="0"/>
+                <w:lang w:eastAsia="en-US"/>
+                <w14:ligatures w14:val="none"/>
+              </w:rPr>
+            </w:pPr>
+          </w:p>
+        </w:tc>
+        <w:tc>
+          <w:tcPr>
+            <w:tcW w:w="2647" w:type="dxa"/>
+            <w:gridSpan w:val="3"/>
+          </w:tcPr>
+          <w:p>
+            <w:pPr>
+              <w:spacing w:before="0"/>
+              <w:ind w:left="0" w:right="0"/>
+              <w:rPr>
+                <w:rFonts w:eastAsiaTheme="minorHAnsi"/>
+                <w:kern w:val="0"/>
+                <w:lang w:eastAsia="en-US"/>
+                <w14:ligatures w14:val="none"/>
+              </w:rPr>
+            </w:pPr>
+            <w:r>
+              <w:rPr>
+                <w:rFonts w:eastAsiaTheme="minorHAnsi"/>
+                <w:kern w:val="0"/>
+                <w:lang w:eastAsia="en-US"/>
+                <w14:ligatures w14:val="none"/>
+              </w:rPr>
+              <w:t>Sprint</w:t>
+            </w:r>
+          </w:p>
+        </w:tc>
+        <w:tc>
+          <w:tcPr>
+            <w:tcW w:w="1236" w:type="dxa"/>
+          </w:tcPr>
+          <w:p>
+            <w:pPr>
+              <w:spacing w:before="0"/>
+              <w:ind w:left="0" w:right="0"/>
+              <w:rPr>
+                <w:rFonts w:eastAsiaTheme="minorHAnsi"/>
+                <w:kern w:val="0"/>
+                <w:lang w:eastAsia="en-US"/>
+                <w14:ligatures w14:val="none"/>
+              </w:rPr>
+            </w:pPr>
+          </w:p>
+        </w:tc>
+        <w:tc>
+          <w:tcPr>
+            <w:tcW w:w="1344" w:type="dxa"/>
+          </w:tcPr>
+          <w:p>
+            <w:pPr>
+              <w:spacing w:before="0"/>
+              <w:ind w:left="0" w:right="0"/>
+              <w:rPr>
+                <w:rFonts w:eastAsiaTheme="minorHAnsi"/>
+                <w:kern w:val="0"/>
+                <w:lang w:eastAsia="en-US"/>
+                <w14:ligatures w14:val="none"/>
+              </w:rPr>
+            </w:pPr>
+          </w:p>
+        </w:tc>
+        <w:tc>
+          <w:tcPr>
+            <w:tcW w:w="1107" w:type="dxa"/>
+          </w:tcPr>
+          <w:p>
+            <w:pPr>
+              <w:spacing w:before="0"/>
+              <w:ind w:left="0" w:right="0"/>
+              <w:rPr>
+                <w:rFonts w:eastAsiaTheme="minorHAnsi"/>
+                <w:kern w:val="0"/>
+                <w:lang w:eastAsia="en-US"/>
+                <w14:ligatures w14:val="none"/>
+              </w:rPr>
+            </w:pPr>
+          </w:p>
+        </w:tc>
+      </w:tr>
+      <w:tr>
+        <w:tc>
+          <w:tcPr>
+            <w:tcW w:w="2166" w:type="dxa"/>
+          </w:tcPr>
+          <w:p>
+            <w:pPr>
+              <w:spacing w:before="0"/>
+              <w:ind w:left="0" w:right="0"/>
+              <w:rPr>
+                <w:rFonts w:eastAsiaTheme="minorHAnsi"/>
+                <w:b/>
+                <w:bCs/>
+                <w:kern w:val="0"/>
+                <w:lang w:eastAsia="en-US"/>
+                <w14:ligatures w14:val="none"/>
+              </w:rPr>
+            </w:pPr>
+            <w:r>
+              <w:rPr>
+                <w:rFonts w:eastAsiaTheme="minorHAnsi"/>
+                <w:b/>
+                <w:bCs/>
+                <w:kern w:val="0"/>
+                <w:lang w:eastAsia="en-US"/>
+                <w14:ligatures w14:val="none"/>
+              </w:rPr>
+              <w:t>Miembro del equipo</w:t>
+            </w:r>
+          </w:p>
+        </w:tc>
+        <w:tc>
+          <w:tcPr>
+            <w:tcW w:w="948" w:type="dxa"/>
+          </w:tcPr>
+          <w:p>
+            <w:pPr>
+              <w:spacing w:before="0"/>
+              <w:ind w:left="0" w:right="0"/>
+              <w:rPr>
+                <w:rFonts w:eastAsiaTheme="minorHAnsi"/>
+                <w:b/>
+                <w:bCs/>
+                <w:kern w:val="0"/>
+                <w:lang w:eastAsia="en-US"/>
+                <w14:ligatures w14:val="none"/>
+              </w:rPr>
+            </w:pPr>
+            <w:r>
+              <w:rPr>
+                <w:rFonts w:eastAsiaTheme="minorHAnsi"/>
+                <w:b/>
+                <w:bCs/>
+                <w:kern w:val="0"/>
+                <w:lang w:eastAsia="en-US"/>
+                <w14:ligatures w14:val="none"/>
+              </w:rPr>
+              <w:t>S2</w:t>
+            </w:r>
+          </w:p>
+        </w:tc>
+        <w:tc>
+          <w:tcPr>
+            <w:tcW w:w="848" w:type="dxa"/>
+          </w:tcPr>
+          <w:p>
+            <w:pPr>
+              <w:spacing w:before="0"/>
+              <w:ind w:left="0" w:right="0"/>
+              <w:rPr>
+                <w:rFonts w:eastAsiaTheme="minorHAnsi"/>
+                <w:b/>
+                <w:bCs/>
+                <w:kern w:val="0"/>
+                <w:lang w:eastAsia="en-US"/>
+                <w14:ligatures w14:val="none"/>
+              </w:rPr>
+            </w:pPr>
+            <w:r>
+              <w:rPr>
+                <w:rFonts w:eastAsiaTheme="minorHAnsi"/>
+                <w:b/>
+                <w:bCs/>
+                <w:kern w:val="0"/>
+                <w:lang w:eastAsia="en-US"/>
+                <w14:ligatures w14:val="none"/>
+              </w:rPr>
+              <w:t>S3</w:t>
+            </w:r>
+          </w:p>
+        </w:tc>
+        <w:tc>
+          <w:tcPr>
+            <w:tcW w:w="851" w:type="dxa"/>
+          </w:tcPr>
+          <w:p>
+            <w:pPr>
+              <w:spacing w:before="0"/>
+              <w:ind w:left="0" w:right="0"/>
+              <w:rPr>
+                <w:rFonts w:eastAsiaTheme="minorHAnsi"/>
+                <w:b/>
+                <w:bCs/>
+                <w:kern w:val="0"/>
+                <w:lang w:eastAsia="en-US"/>
+                <w14:ligatures w14:val="none"/>
+              </w:rPr>
+            </w:pPr>
+            <w:r>
+              <w:rPr>
+                <w:rFonts w:eastAsiaTheme="minorHAnsi"/>
+                <w:b/>
+                <w:bCs/>
+                <w:kern w:val="0"/>
+                <w:lang w:eastAsia="en-US"/>
+                <w14:ligatures w14:val="none"/>
+              </w:rPr>
+              <w:t>S4</w:t>
+            </w:r>
+          </w:p>
+        </w:tc>
+        <w:tc>
+          <w:tcPr>
+            <w:tcW w:w="1236" w:type="dxa"/>
+          </w:tcPr>
+          <w:p>
+            <w:pPr>
+              <w:spacing w:before="0"/>
+              <w:ind w:left="0" w:right="0"/>
+              <w:rPr>
+                <w:rFonts w:eastAsiaTheme="minorHAnsi"/>
+                <w:b/>
+                <w:bCs/>
+                <w:kern w:val="0"/>
+                <w:lang w:eastAsia="en-US"/>
+                <w14:ligatures w14:val="none"/>
+              </w:rPr>
+            </w:pPr>
+            <w:r>
+              <w:rPr>
+                <w:rFonts w:eastAsiaTheme="minorHAnsi"/>
+                <w:b/>
+                <w:bCs/>
+                <w:kern w:val="0"/>
+                <w:lang w:eastAsia="en-US"/>
+                <w14:ligatures w14:val="none"/>
+              </w:rPr>
+              <w:t>Total</w:t>
+            </w:r>
+          </w:p>
+        </w:tc>
+        <w:tc>
+          <w:tcPr>
+            <w:tcW w:w="1344" w:type="dxa"/>
+          </w:tcPr>
+          <w:p>
+            <w:pPr>
+              <w:spacing w:before="0"/>
+              <w:ind w:left="0" w:right="0"/>
+              <w:rPr>
+                <w:rFonts w:eastAsiaTheme="minorHAnsi"/>
+                <w:b/>
+                <w:bCs/>
+                <w:kern w:val="0"/>
+                <w:lang w:eastAsia="en-US"/>
+                <w14:ligatures w14:val="none"/>
+              </w:rPr>
+            </w:pPr>
+            <w:r>
+              <w:rPr>
+                <w:rFonts w:eastAsiaTheme="minorHAnsi"/>
+                <w:b/>
+                <w:bCs/>
+                <w:kern w:val="0"/>
+                <w:lang w:eastAsia="en-US"/>
+                <w14:ligatures w14:val="none"/>
+              </w:rPr>
+              <w:t>Ponderación</w:t>
+            </w:r>
+          </w:p>
+        </w:tc>
+        <w:tc>
+          <w:tcPr>
+            <w:tcW w:w="1107" w:type="dxa"/>
+          </w:tcPr>
+          <w:p>
+            <w:pPr>
+              <w:spacing w:before="0"/>
+              <w:ind w:left="0" w:right="0"/>
+              <w:rPr>
+                <w:rFonts w:eastAsiaTheme="minorHAnsi"/>
+                <w:b/>
+                <w:bCs/>
+                <w:kern w:val="0"/>
+                <w:lang w:eastAsia="en-US"/>
+                <w14:ligatures w14:val="none"/>
+              </w:rPr>
+            </w:pPr>
+            <w:r>
+              <w:rPr>
+                <w:rFonts w:eastAsiaTheme="minorHAnsi"/>
+                <w:b/>
+                <w:bCs/>
+                <w:kern w:val="0"/>
+                <w:lang w:eastAsia="en-US"/>
+                <w14:ligatures w14:val="none"/>
+              </w:rPr>
+              <w:t>NOTA</w:t>
+            </w:r>
+          </w:p>
+        </w:tc>
+      </w:tr>
+      <w:tr>
+        <w:tc>
+          <w:tcPr>
+            <w:tcW w:w="2166" w:type="dxa"/>
+          </w:tcPr>
+          <w:p>
+            <w:pPr>
+              <w:spacing w:before="0"/>
+              <w:ind w:left="0" w:right="0"/>
+              <w:rPr>
+                <w:rFonts w:eastAsiaTheme="minorHAnsi"/>
+                <w:kern w:val="0"/>
+                <w:lang w:eastAsia="en-US"/>
+                <w14:ligatures w14:val="none"/>
+              </w:rPr>
+            </w:pPr>
+            <w:r>
+              <w:rPr>
+                <w:rFonts w:eastAsiaTheme="minorHAnsi"/>
+                <w:kern w:val="0"/>
+                <w:lang w:eastAsia="en-US"/>
+                <w14:ligatures w14:val="none"/>
+              </w:rPr>
+              <w:t xml:space="preserve">Carmen </w:t>
+            </w:r>
+            <w:proofErr w:type="spellStart"/>
+            <w:r>
+              <w:rPr>
+                <w:rFonts w:eastAsiaTheme="minorHAnsi"/>
+                <w:kern w:val="0"/>
+                <w:lang w:eastAsia="en-US"/>
+                <w14:ligatures w14:val="none"/>
+              </w:rPr>
+              <w:t>Mª</w:t>
+            </w:r>
+            <w:proofErr w:type="spellEnd"/>
+            <w:r>
+              <w:rPr>
+                <w:rFonts w:eastAsiaTheme="minorHAnsi"/>
+                <w:kern w:val="0"/>
+                <w:lang w:eastAsia="en-US"/>
+                <w14:ligatures w14:val="none"/>
+              </w:rPr>
+              <w:t xml:space="preserve"> Muñoz</w:t>
+            </w:r>
+          </w:p>
+        </w:tc>
+        <w:tc>
+          <w:tcPr>
+            <w:tcW w:w="948" w:type="dxa"/>
+          </w:tcPr>
+          <w:p>
+            <w:pPr>
+              <w:spacing w:before="0"/>
+              <w:ind w:left="0" w:right="0"/>
+              <w:rPr>
+                <w:rFonts w:eastAsiaTheme="minorHAnsi"/>
+                <w:kern w:val="0"/>
+                <w:lang w:eastAsia="en-US"/>
+                <w14:ligatures w14:val="none"/>
+              </w:rPr>
+            </w:pPr>
+            <w:r>
+              <w:rPr>
+                <w:rFonts w:eastAsiaTheme="minorHAnsi"/>
+                <w:kern w:val="0"/>
+                <w:lang w:eastAsia="en-US"/>
+                <w14:ligatures w14:val="none"/>
+              </w:rPr>
+              <w:t>5</w:t>
+            </w:r>
+          </w:p>
+        </w:tc>
+        <w:tc>
+          <w:tcPr>
+            <w:tcW w:w="848" w:type="dxa"/>
+          </w:tcPr>
+          <w:p>
+            <w:pPr>
+              <w:spacing w:before="0"/>
+              <w:ind w:left="0" w:right="0"/>
+              <w:rPr>
+                <w:rFonts w:eastAsiaTheme="minorHAnsi"/>
+                <w:kern w:val="0"/>
+                <w:lang w:eastAsia="en-US"/>
+                <w14:ligatures w14:val="none"/>
+              </w:rPr>
+            </w:pPr>
+          </w:p>
+        </w:tc>
+        <w:tc>
+          <w:tcPr>
+            <w:tcW w:w="851" w:type="dxa"/>
+          </w:tcPr>
+          <w:p>
+            <w:pPr>
+              <w:spacing w:before="0"/>
+              <w:ind w:left="0" w:right="0"/>
+              <w:rPr>
+                <w:rFonts w:eastAsiaTheme="minorHAnsi"/>
+                <w:kern w:val="0"/>
+                <w:lang w:eastAsia="en-US"/>
+                <w14:ligatures w14:val="none"/>
+              </w:rPr>
+            </w:pPr>
+          </w:p>
+        </w:tc>
+        <w:tc>
+          <w:tcPr>
+            <w:tcW w:w="1236" w:type="dxa"/>
+          </w:tcPr>
+          <w:p>
+            <w:pPr>
+              <w:spacing w:before="0"/>
+              <w:ind w:left="0" w:right="0"/>
+              <w:rPr>
+                <w:rFonts w:eastAsiaTheme="minorHAnsi"/>
+                <w:kern w:val="0"/>
+                <w:lang w:eastAsia="en-US"/>
+                <w14:ligatures w14:val="none"/>
+              </w:rPr>
+            </w:pPr>
+            <w:r>
+              <w:rPr>
+                <w:rFonts w:eastAsiaTheme="minorHAnsi"/>
+                <w:kern w:val="0"/>
+                <w:lang w:eastAsia="en-US"/>
+                <w14:ligatures w14:val="none"/>
+              </w:rPr>
+              <w:t>5</w:t>
+            </w:r>
+          </w:p>
+        </w:tc>
+        <w:tc>
+          <w:tcPr>
+            <w:tcW w:w="1344" w:type="dxa"/>
+          </w:tcPr>
+          <w:p>
+            <w:pPr>
+              <w:spacing w:before="0"/>
+              <w:ind w:left="0" w:right="0"/>
+              <w:rPr>
+                <w:rFonts w:eastAsiaTheme="minorHAnsi"/>
+                <w:kern w:val="0"/>
+                <w:lang w:eastAsia="en-US"/>
+                <w14:ligatures w14:val="none"/>
+              </w:rPr>
+            </w:pPr>
+            <w:r>
+              <w:rPr>
+                <w:rFonts w:eastAsiaTheme="minorHAnsi"/>
+                <w:kern w:val="0"/>
+                <w:lang w:eastAsia="en-US"/>
+                <w14:ligatures w14:val="none"/>
+              </w:rPr>
+              <w:t>1.00</w:t>
+            </w:r>
+          </w:p>
+        </w:tc>
+        <w:tc>
+          <w:tcPr>
+            <w:tcW w:w="1107" w:type="dxa"/>
+          </w:tcPr>
+          <w:p>
+            <w:pPr>
+              <w:spacing w:before="0"/>
+              <w:ind w:left="0" w:right="0"/>
+              <w:rPr>
+                <w:rFonts w:eastAsiaTheme="minorHAnsi"/>
+                <w:kern w:val="0"/>
+                <w:lang w:eastAsia="en-US"/>
+                <w14:ligatures w14:val="none"/>
+              </w:rPr>
+            </w:pPr>
+            <w:r>
+              <w:rPr>
+                <w:rFonts w:eastAsiaTheme="minorHAnsi"/>
+                <w:kern w:val="0"/>
+                <w:lang w:eastAsia="en-US"/>
+                <w14:ligatures w14:val="none"/>
+              </w:rPr>
+              <w:t>4.00</w:t>
+            </w:r>
+          </w:p>
+        </w:tc>
+      </w:tr>
+      <w:tr>
+        <w:tc>
+          <w:tcPr>
+            <w:tcW w:w="2166" w:type="dxa"/>
+          </w:tcPr>
+          <w:p>
+            <w:pPr>
+              <w:spacing w:before="0"/>
+              <w:ind w:left="0" w:right="0"/>
+              <w:rPr>
+                <w:rFonts w:eastAsiaTheme="minorHAnsi"/>
+                <w:kern w:val="0"/>
+                <w:lang w:eastAsia="en-US"/>
+                <w14:ligatures w14:val="none"/>
+              </w:rPr>
+            </w:pPr>
+            <w:r>
+              <w:rPr>
+                <w:rFonts w:eastAsiaTheme="minorHAnsi"/>
+                <w:kern w:val="0"/>
+                <w:lang w:eastAsia="en-US"/>
+                <w14:ligatures w14:val="none"/>
+              </w:rPr>
+              <w:t>Enrique Salazar</w:t>
+            </w:r>
+          </w:p>
+        </w:tc>
+        <w:tc>
+          <w:tcPr>
+            <w:tcW w:w="948" w:type="dxa"/>
+          </w:tcPr>
+          <w:p>
+            <w:pPr>
+              <w:spacing w:before="0"/>
+              <w:ind w:left="0" w:right="0"/>
+              <w:rPr>
+                <w:rFonts w:eastAsiaTheme="minorHAnsi"/>
+                <w:kern w:val="0"/>
+                <w:lang w:eastAsia="en-US"/>
+                <w14:ligatures w14:val="none"/>
+              </w:rPr>
+            </w:pPr>
+            <w:r>
+              <w:rPr>
+                <w:rFonts w:eastAsiaTheme="minorHAnsi"/>
+                <w:kern w:val="0"/>
+                <w:lang w:eastAsia="en-US"/>
+                <w14:ligatures w14:val="none"/>
+              </w:rPr>
+              <w:t>5</w:t>
+            </w:r>
+          </w:p>
+        </w:tc>
+        <w:tc>
+          <w:tcPr>
+            <w:tcW w:w="848" w:type="dxa"/>
+          </w:tcPr>
+          <w:p>
+            <w:pPr>
+              <w:spacing w:before="0"/>
+              <w:ind w:left="0" w:right="0"/>
+              <w:rPr>
+                <w:rFonts w:eastAsiaTheme="minorHAnsi"/>
+                <w:kern w:val="0"/>
+                <w:lang w:eastAsia="en-US"/>
+                <w14:ligatures w14:val="none"/>
+              </w:rPr>
+            </w:pPr>
+          </w:p>
+        </w:tc>
+        <w:tc>
+          <w:tcPr>
+            <w:tcW w:w="851" w:type="dxa"/>
+          </w:tcPr>
+          <w:p>
+            <w:pPr>
+              <w:spacing w:before="0"/>
+              <w:ind w:left="0" w:right="0"/>
+              <w:rPr>
+                <w:rFonts w:eastAsiaTheme="minorHAnsi"/>
+                <w:kern w:val="0"/>
+                <w:lang w:eastAsia="en-US"/>
+                <w14:ligatures w14:val="none"/>
+              </w:rPr>
+            </w:pPr>
+          </w:p>
+        </w:tc>
+        <w:tc>
+          <w:tcPr>
+            <w:tcW w:w="1236" w:type="dxa"/>
+          </w:tcPr>
+          <w:p>
+            <w:pPr>
+              <w:spacing w:before="0"/>
+              <w:ind w:left="0" w:right="0"/>
+              <w:rPr>
+                <w:rFonts w:eastAsiaTheme="minorHAnsi"/>
+                <w:kern w:val="0"/>
+                <w:lang w:eastAsia="en-US"/>
+                <w14:ligatures w14:val="none"/>
+              </w:rPr>
+            </w:pPr>
+            <w:r>
+              <w:rPr>
+                <w:rFonts w:eastAsiaTheme="minorHAnsi"/>
+                <w:kern w:val="0"/>
+                <w:lang w:eastAsia="en-US"/>
+                <w14:ligatures w14:val="none"/>
+              </w:rPr>
+              <w:t>5</w:t>
+            </w:r>
+          </w:p>
+        </w:tc>
+        <w:tc>
+          <w:tcPr>
+            <w:tcW w:w="1344" w:type="dxa"/>
+          </w:tcPr>
+          <w:p>
+            <w:pPr>
+              <w:spacing w:before="0"/>
+              <w:ind w:left="0" w:right="0"/>
+              <w:rPr>
+                <w:rFonts w:eastAsiaTheme="minorHAnsi"/>
+                <w:kern w:val="0"/>
+                <w:lang w:eastAsia="en-US"/>
+                <w14:ligatures w14:val="none"/>
+              </w:rPr>
+            </w:pPr>
+            <w:r>
+              <w:rPr>
+                <w:rFonts w:eastAsiaTheme="minorHAnsi"/>
+                <w:kern w:val="0"/>
+                <w:lang w:eastAsia="en-US"/>
+                <w14:ligatures w14:val="none"/>
+              </w:rPr>
+              <w:t>1.00</w:t>
+            </w:r>
+          </w:p>
+        </w:tc>
+        <w:tc>
+          <w:tcPr>
+            <w:tcW w:w="1107" w:type="dxa"/>
+          </w:tcPr>
+          <w:p>
+            <w:pPr>
+              <w:spacing w:before="0"/>
+              <w:ind w:left="0" w:right="0"/>
+              <w:rPr>
+                <w:rFonts w:eastAsiaTheme="minorHAnsi"/>
+                <w:kern w:val="0"/>
+                <w:lang w:eastAsia="en-US"/>
+                <w14:ligatures w14:val="none"/>
+              </w:rPr>
+            </w:pPr>
+            <w:r>
+              <w:rPr>
+                <w:rFonts w:eastAsiaTheme="minorHAnsi"/>
+                <w:kern w:val="0"/>
+                <w:lang w:eastAsia="en-US"/>
+                <w14:ligatures w14:val="none"/>
+              </w:rPr>
+              <w:t>4.00</w:t>
+            </w:r>
+          </w:p>
+        </w:tc>
+      </w:tr>
+      <w:tr>
+        <w:tc>
+          <w:tcPr>
+            <w:tcW w:w="2166" w:type="dxa"/>
+          </w:tcPr>
+          <w:p>
+            <w:pPr>
+              <w:spacing w:before="0"/>
+              <w:ind w:left="0" w:right="0"/>
+              <w:rPr>
+                <w:rFonts w:eastAsiaTheme="minorHAnsi"/>
+                <w:kern w:val="0"/>
+                <w:lang w:eastAsia="en-US"/>
+                <w14:ligatures w14:val="none"/>
+              </w:rPr>
+            </w:pPr>
+            <w:r>
+              <w:rPr>
+                <w:rFonts w:eastAsiaTheme="minorHAnsi"/>
+                <w:kern w:val="0"/>
+                <w:lang w:eastAsia="en-US"/>
+                <w14:ligatures w14:val="none"/>
+              </w:rPr>
+              <w:t>Javier Martínez</w:t>
+            </w:r>
+          </w:p>
+        </w:tc>
+        <w:tc>
+          <w:tcPr>
+            <w:tcW w:w="948" w:type="dxa"/>
+          </w:tcPr>
+          <w:p>
+            <w:pPr>
+              <w:spacing w:before="0"/>
+              <w:ind w:left="0" w:right="0"/>
+              <w:rPr>
+                <w:rFonts w:eastAsiaTheme="minorHAnsi"/>
+                <w:kern w:val="0"/>
+                <w:lang w:eastAsia="en-US"/>
+                <w14:ligatures w14:val="none"/>
+              </w:rPr>
+            </w:pPr>
+            <w:r>
+              <w:rPr>
+                <w:rFonts w:eastAsiaTheme="minorHAnsi"/>
+                <w:kern w:val="0"/>
+                <w:lang w:eastAsia="en-US"/>
+                <w14:ligatures w14:val="none"/>
+              </w:rPr>
+              <w:t>5</w:t>
+            </w:r>
+          </w:p>
+        </w:tc>
+        <w:tc>
+          <w:tcPr>
+            <w:tcW w:w="848" w:type="dxa"/>
+          </w:tcPr>
+          <w:p>
+            <w:pPr>
+              <w:spacing w:before="0"/>
+              <w:ind w:left="0" w:right="0"/>
+              <w:rPr>
+                <w:rFonts w:eastAsiaTheme="minorHAnsi"/>
+                <w:kern w:val="0"/>
+                <w:lang w:eastAsia="en-US"/>
+                <w14:ligatures w14:val="none"/>
+              </w:rPr>
+            </w:pPr>
+          </w:p>
+        </w:tc>
+        <w:tc>
+          <w:tcPr>
+            <w:tcW w:w="851" w:type="dxa"/>
+          </w:tcPr>
+          <w:p>
+            <w:pPr>
+              <w:spacing w:before="0"/>
+              <w:ind w:left="0" w:right="0"/>
+              <w:rPr>
+                <w:rFonts w:eastAsiaTheme="minorHAnsi"/>
+                <w:kern w:val="0"/>
+                <w:lang w:eastAsia="en-US"/>
+                <w14:ligatures w14:val="none"/>
+              </w:rPr>
+            </w:pPr>
+          </w:p>
+        </w:tc>
+        <w:tc>
+          <w:tcPr>
+            <w:tcW w:w="1236" w:type="dxa"/>
+          </w:tcPr>
+          <w:p>
+            <w:pPr>
+              <w:spacing w:before="0"/>
+              <w:ind w:left="0" w:right="0"/>
+              <w:rPr>
+                <w:rFonts w:eastAsiaTheme="minorHAnsi"/>
+                <w:kern w:val="0"/>
+                <w:lang w:eastAsia="en-US"/>
+                <w14:ligatures w14:val="none"/>
+              </w:rPr>
+            </w:pPr>
+            <w:r>
+              <w:rPr>
+                <w:rFonts w:eastAsiaTheme="minorHAnsi"/>
+                <w:kern w:val="0"/>
+                <w:lang w:eastAsia="en-US"/>
+                <w14:ligatures w14:val="none"/>
+              </w:rPr>
+              <w:t>5</w:t>
+            </w:r>
+          </w:p>
+        </w:tc>
+        <w:tc>
+          <w:tcPr>
+            <w:tcW w:w="1344" w:type="dxa"/>
+          </w:tcPr>
+          <w:p>
+            <w:pPr>
+              <w:spacing w:before="0"/>
+              <w:ind w:left="0" w:right="0"/>
+              <w:rPr>
+                <w:rFonts w:eastAsiaTheme="minorHAnsi"/>
+                <w:kern w:val="0"/>
+                <w:lang w:eastAsia="en-US"/>
+                <w14:ligatures w14:val="none"/>
+              </w:rPr>
+            </w:pPr>
+            <w:r>
+              <w:rPr>
+                <w:rFonts w:eastAsiaTheme="minorHAnsi"/>
+                <w:kern w:val="0"/>
+                <w:lang w:eastAsia="en-US"/>
+                <w14:ligatures w14:val="none"/>
+              </w:rPr>
+              <w:t>1.00</w:t>
+            </w:r>
+          </w:p>
+        </w:tc>
+        <w:tc>
+          <w:tcPr>
+            <w:tcW w:w="1107" w:type="dxa"/>
+          </w:tcPr>
+          <w:p>
+            <w:pPr>
+              <w:spacing w:before="0"/>
+              <w:ind w:left="0" w:right="0"/>
+              <w:rPr>
+                <w:rFonts w:eastAsiaTheme="minorHAnsi"/>
+                <w:kern w:val="0"/>
+                <w:lang w:eastAsia="en-US"/>
+                <w14:ligatures w14:val="none"/>
+              </w:rPr>
+            </w:pPr>
+            <w:r>
+              <w:rPr>
+                <w:rFonts w:eastAsiaTheme="minorHAnsi"/>
+                <w:kern w:val="0"/>
+                <w:lang w:eastAsia="en-US"/>
+                <w14:ligatures w14:val="none"/>
+              </w:rPr>
+              <w:t>4.00</w:t>
+            </w:r>
+          </w:p>
+        </w:tc>
+      </w:tr>
+      <w:tr>
+        <w:tc>
+          <w:tcPr>
+            <w:tcW w:w="2166" w:type="dxa"/>
+          </w:tcPr>
+          <w:p>
+            <w:pPr>
+              <w:spacing w:before="0"/>
+              <w:ind w:left="0" w:right="0"/>
+              <w:rPr>
+                <w:rFonts w:eastAsiaTheme="minorHAnsi"/>
+                <w:kern w:val="0"/>
+                <w:lang w:eastAsia="en-US"/>
+                <w14:ligatures w14:val="none"/>
+              </w:rPr>
+            </w:pPr>
+            <w:r>
+              <w:rPr>
+                <w:rFonts w:eastAsiaTheme="minorHAnsi"/>
+                <w:kern w:val="0"/>
+                <w:lang w:eastAsia="en-US"/>
+                <w14:ligatures w14:val="none"/>
+              </w:rPr>
+              <w:t>José Carlos Morales</w:t>
+            </w:r>
+          </w:p>
+        </w:tc>
+        <w:tc>
+          <w:tcPr>
+            <w:tcW w:w="948" w:type="dxa"/>
+          </w:tcPr>
+          <w:p>
+            <w:pPr>
+              <w:spacing w:before="0"/>
+              <w:ind w:left="0" w:right="0"/>
+              <w:rPr>
+                <w:rFonts w:eastAsiaTheme="minorHAnsi"/>
+                <w:kern w:val="0"/>
+                <w:lang w:eastAsia="en-US"/>
+                <w14:ligatures w14:val="none"/>
+              </w:rPr>
+            </w:pPr>
+            <w:r>
+              <w:rPr>
+                <w:rFonts w:eastAsiaTheme="minorHAnsi"/>
+                <w:kern w:val="0"/>
+                <w:lang w:eastAsia="en-US"/>
+                <w14:ligatures w14:val="none"/>
+              </w:rPr>
+              <w:t>5</w:t>
+            </w:r>
+          </w:p>
+        </w:tc>
+        <w:tc>
+          <w:tcPr>
+            <w:tcW w:w="848" w:type="dxa"/>
+          </w:tcPr>
+          <w:p>
+            <w:pPr>
+              <w:spacing w:before="0"/>
+              <w:ind w:left="0" w:right="0"/>
+              <w:rPr>
+                <w:rFonts w:eastAsiaTheme="minorHAnsi"/>
+                <w:kern w:val="0"/>
+                <w:lang w:eastAsia="en-US"/>
+                <w14:ligatures w14:val="none"/>
+              </w:rPr>
+            </w:pPr>
+          </w:p>
+        </w:tc>
+        <w:tc>
+          <w:tcPr>
+            <w:tcW w:w="851" w:type="dxa"/>
+          </w:tcPr>
+          <w:p>
+            <w:pPr>
+              <w:spacing w:before="0"/>
+              <w:ind w:left="0" w:right="0"/>
+              <w:rPr>
+                <w:rFonts w:eastAsiaTheme="minorHAnsi"/>
+                <w:kern w:val="0"/>
+                <w:lang w:eastAsia="en-US"/>
+                <w14:ligatures w14:val="none"/>
+              </w:rPr>
+            </w:pPr>
+          </w:p>
+        </w:tc>
+        <w:tc>
+          <w:tcPr>
+            <w:tcW w:w="1236" w:type="dxa"/>
+          </w:tcPr>
+          <w:p>
+            <w:pPr>
+              <w:spacing w:before="0"/>
+              <w:ind w:left="0" w:right="0"/>
+              <w:rPr>
+                <w:rFonts w:eastAsiaTheme="minorHAnsi"/>
+                <w:kern w:val="0"/>
+                <w:lang w:eastAsia="en-US"/>
+                <w14:ligatures w14:val="none"/>
+              </w:rPr>
+            </w:pPr>
+            <w:r>
+              <w:rPr>
+                <w:rFonts w:eastAsiaTheme="minorHAnsi"/>
+                <w:kern w:val="0"/>
+                <w:lang w:eastAsia="en-US"/>
+                <w14:ligatures w14:val="none"/>
+              </w:rPr>
+              <w:t>5</w:t>
+            </w:r>
+          </w:p>
+        </w:tc>
+        <w:tc>
+          <w:tcPr>
+            <w:tcW w:w="1344" w:type="dxa"/>
+          </w:tcPr>
+          <w:p>
+            <w:pPr>
+              <w:spacing w:before="0"/>
+              <w:ind w:left="0" w:right="0"/>
+              <w:rPr>
+                <w:rFonts w:eastAsiaTheme="minorHAnsi"/>
+                <w:kern w:val="0"/>
+                <w:lang w:eastAsia="en-US"/>
+                <w14:ligatures w14:val="none"/>
+              </w:rPr>
+            </w:pPr>
+            <w:r>
+              <w:rPr>
+                <w:rFonts w:eastAsiaTheme="minorHAnsi"/>
+                <w:kern w:val="0"/>
+                <w:lang w:eastAsia="en-US"/>
+                <w14:ligatures w14:val="none"/>
+              </w:rPr>
+              <w:t>1.00</w:t>
+            </w:r>
+          </w:p>
+        </w:tc>
+        <w:tc>
+          <w:tcPr>
+            <w:tcW w:w="1107" w:type="dxa"/>
+          </w:tcPr>
+          <w:p>
+            <w:pPr>
+              <w:spacing w:before="0"/>
+              <w:ind w:left="0" w:right="0"/>
+              <w:rPr>
+                <w:rFonts w:eastAsiaTheme="minorHAnsi"/>
+                <w:kern w:val="0"/>
+                <w:lang w:eastAsia="en-US"/>
+                <w14:ligatures w14:val="none"/>
+              </w:rPr>
+            </w:pPr>
+            <w:r>
+              <w:rPr>
+                <w:rFonts w:eastAsiaTheme="minorHAnsi"/>
+                <w:kern w:val="0"/>
+                <w:lang w:eastAsia="en-US"/>
+                <w14:ligatures w14:val="none"/>
+              </w:rPr>
+              <w:t>4.00</w:t>
+            </w:r>
+          </w:p>
+        </w:tc>
+      </w:tr>
+      <w:tr>
+        <w:tc>
+          <w:tcPr>
+            <w:tcW w:w="2166" w:type="dxa"/>
+          </w:tcPr>
+          <w:p>
+            <w:pPr>
+              <w:spacing w:before="0"/>
+              <w:ind w:left="0" w:right="0"/>
+              <w:rPr>
+                <w:rFonts w:eastAsiaTheme="minorHAnsi"/>
+                <w:kern w:val="0"/>
+                <w:lang w:eastAsia="en-US"/>
+                <w14:ligatures w14:val="none"/>
+              </w:rPr>
+            </w:pPr>
+            <w:r>
+              <w:rPr>
+                <w:rFonts w:eastAsiaTheme="minorHAnsi"/>
+                <w:kern w:val="0"/>
+                <w:lang w:eastAsia="en-US"/>
+                <w14:ligatures w14:val="none"/>
+              </w:rPr>
+              <w:t>Rafael Ángel Jiménez</w:t>
+            </w:r>
+          </w:p>
+        </w:tc>
+        <w:tc>
+          <w:tcPr>
+            <w:tcW w:w="948" w:type="dxa"/>
+          </w:tcPr>
+          <w:p>
+            <w:pPr>
+              <w:spacing w:before="0"/>
+              <w:ind w:left="0" w:right="0"/>
+              <w:rPr>
+                <w:rFonts w:eastAsiaTheme="minorHAnsi"/>
+                <w:kern w:val="0"/>
+                <w:lang w:eastAsia="en-US"/>
+                <w14:ligatures w14:val="none"/>
+              </w:rPr>
+            </w:pPr>
+            <w:r>
+              <w:rPr>
+                <w:rFonts w:eastAsiaTheme="minorHAnsi"/>
+                <w:kern w:val="0"/>
+                <w:lang w:eastAsia="en-US"/>
+                <w14:ligatures w14:val="none"/>
+              </w:rPr>
+              <w:t>5</w:t>
+            </w:r>
+          </w:p>
+        </w:tc>
+        <w:tc>
+          <w:tcPr>
+            <w:tcW w:w="848" w:type="dxa"/>
+          </w:tcPr>
+          <w:p>
+            <w:pPr>
+              <w:spacing w:before="0"/>
+              <w:ind w:left="0" w:right="0"/>
+              <w:rPr>
+                <w:rFonts w:eastAsiaTheme="minorHAnsi"/>
+                <w:kern w:val="0"/>
+                <w:lang w:eastAsia="en-US"/>
+                <w14:ligatures w14:val="none"/>
+              </w:rPr>
+            </w:pPr>
+          </w:p>
+        </w:tc>
+        <w:tc>
+          <w:tcPr>
+            <w:tcW w:w="851" w:type="dxa"/>
+          </w:tcPr>
+          <w:p>
+            <w:pPr>
+              <w:spacing w:before="0"/>
+              <w:ind w:left="0" w:right="0"/>
+              <w:rPr>
+                <w:rFonts w:eastAsiaTheme="minorHAnsi"/>
+                <w:kern w:val="0"/>
+                <w:lang w:eastAsia="en-US"/>
+                <w14:ligatures w14:val="none"/>
+              </w:rPr>
+            </w:pPr>
+          </w:p>
+        </w:tc>
+        <w:tc>
+          <w:tcPr>
+            <w:tcW w:w="1236" w:type="dxa"/>
+          </w:tcPr>
+          <w:p>
+            <w:pPr>
+              <w:spacing w:before="0"/>
+              <w:ind w:left="0" w:right="0"/>
+              <w:rPr>
+                <w:rFonts w:eastAsiaTheme="minorHAnsi"/>
+                <w:kern w:val="0"/>
+                <w:lang w:eastAsia="en-US"/>
+                <w14:ligatures w14:val="none"/>
+              </w:rPr>
+            </w:pPr>
+            <w:r>
+              <w:rPr>
+                <w:rFonts w:eastAsiaTheme="minorHAnsi"/>
+                <w:kern w:val="0"/>
+                <w:lang w:eastAsia="en-US"/>
+                <w14:ligatures w14:val="none"/>
+              </w:rPr>
+              <w:t>5</w:t>
+            </w:r>
+          </w:p>
+        </w:tc>
+        <w:tc>
+          <w:tcPr>
+            <w:tcW w:w="1344" w:type="dxa"/>
+          </w:tcPr>
+          <w:p>
+            <w:pPr>
+              <w:spacing w:before="0"/>
+              <w:ind w:left="0" w:right="0"/>
+              <w:rPr>
+                <w:rFonts w:eastAsiaTheme="minorHAnsi"/>
+                <w:kern w:val="0"/>
+                <w:lang w:eastAsia="en-US"/>
+                <w14:ligatures w14:val="none"/>
+              </w:rPr>
+            </w:pPr>
+            <w:r>
+              <w:rPr>
+                <w:rFonts w:eastAsiaTheme="minorHAnsi"/>
+                <w:kern w:val="0"/>
+                <w:lang w:eastAsia="en-US"/>
+                <w14:ligatures w14:val="none"/>
+              </w:rPr>
+              <w:t>1.00</w:t>
+            </w:r>
+          </w:p>
+        </w:tc>
+        <w:tc>
+          <w:tcPr>
+            <w:tcW w:w="1107" w:type="dxa"/>
+          </w:tcPr>
+          <w:p>
+            <w:pPr>
+              <w:spacing w:before="0"/>
+              <w:ind w:left="0" w:right="0"/>
+              <w:rPr>
+                <w:rFonts w:eastAsiaTheme="minorHAnsi"/>
+                <w:kern w:val="0"/>
+                <w:lang w:eastAsia="en-US"/>
+                <w14:ligatures w14:val="none"/>
+              </w:rPr>
+            </w:pPr>
+            <w:r>
+              <w:rPr>
+                <w:rFonts w:eastAsiaTheme="minorHAnsi"/>
+                <w:kern w:val="0"/>
+                <w:lang w:eastAsia="en-US"/>
+                <w14:ligatures w14:val="none"/>
+              </w:rPr>
+              <w:t>4.00</w:t>
+            </w:r>
+          </w:p>
+        </w:tc>
+      </w:tr>
+      <w:tr>
+        <w:tc>
+          <w:tcPr>
+            <w:tcW w:w="2166" w:type="dxa"/>
+          </w:tcPr>
+          <w:p>
+            <w:pPr>
+              <w:spacing w:before="0"/>
+              <w:ind w:left="0" w:right="0"/>
+              <w:rPr>
+                <w:rFonts w:eastAsiaTheme="minorHAnsi"/>
+                <w:b/>
+                <w:bCs/>
+                <w:kern w:val="0"/>
+                <w:lang w:eastAsia="en-US"/>
+                <w14:ligatures w14:val="none"/>
+              </w:rPr>
+            </w:pPr>
+            <w:r>
+              <w:rPr>
+                <w:rFonts w:eastAsiaTheme="minorHAnsi"/>
+                <w:b/>
+                <w:bCs/>
+                <w:kern w:val="0"/>
+                <w:lang w:eastAsia="en-US"/>
+                <w14:ligatures w14:val="none"/>
+              </w:rPr>
+              <w:t>Total</w:t>
+            </w:r>
+          </w:p>
+        </w:tc>
+        <w:tc>
+          <w:tcPr>
+            <w:tcW w:w="948" w:type="dxa"/>
+          </w:tcPr>
+          <w:p>
+            <w:pPr>
+              <w:spacing w:before="0"/>
+              <w:ind w:left="0" w:right="0"/>
+              <w:rPr>
+                <w:rFonts w:eastAsiaTheme="minorHAnsi"/>
+                <w:kern w:val="0"/>
+                <w:lang w:eastAsia="en-US"/>
+                <w14:ligatures w14:val="none"/>
+              </w:rPr>
+            </w:pPr>
+            <w:r>
+              <w:rPr>
+                <w:rFonts w:eastAsiaTheme="minorHAnsi"/>
+                <w:kern w:val="0"/>
+                <w:lang w:eastAsia="en-US"/>
+                <w14:ligatures w14:val="none"/>
+              </w:rPr>
+              <w:t>25</w:t>
+            </w:r>
+          </w:p>
+        </w:tc>
+        <w:tc>
+          <w:tcPr>
+            <w:tcW w:w="848" w:type="dxa"/>
+          </w:tcPr>
+          <w:p>
+            <w:pPr>
+              <w:spacing w:before="0"/>
+              <w:ind w:left="0" w:right="0"/>
+              <w:rPr>
+                <w:rFonts w:eastAsiaTheme="minorHAnsi"/>
+                <w:kern w:val="0"/>
+                <w:lang w:eastAsia="en-US"/>
+                <w14:ligatures w14:val="none"/>
+              </w:rPr>
+            </w:pPr>
+          </w:p>
+        </w:tc>
+        <w:tc>
+          <w:tcPr>
+            <w:tcW w:w="851" w:type="dxa"/>
+          </w:tcPr>
+          <w:p>
+            <w:pPr>
+              <w:spacing w:before="0"/>
+              <w:ind w:left="0" w:right="0"/>
+              <w:rPr>
+                <w:rFonts w:eastAsiaTheme="minorHAnsi"/>
+                <w:kern w:val="0"/>
+                <w:lang w:eastAsia="en-US"/>
+                <w14:ligatures w14:val="none"/>
+              </w:rPr>
+            </w:pPr>
+          </w:p>
+        </w:tc>
+        <w:tc>
+          <w:tcPr>
+            <w:tcW w:w="1236" w:type="dxa"/>
+          </w:tcPr>
+          <w:p>
+            <w:pPr>
+              <w:spacing w:before="0"/>
+              <w:ind w:left="0" w:right="0"/>
+              <w:rPr>
+                <w:rFonts w:eastAsiaTheme="minorHAnsi"/>
+                <w:kern w:val="0"/>
+                <w:lang w:eastAsia="en-US"/>
+                <w14:ligatures w14:val="none"/>
+              </w:rPr>
+            </w:pPr>
+            <w:r>
+              <w:rPr>
+                <w:rFonts w:eastAsiaTheme="minorHAnsi"/>
+                <w:kern w:val="0"/>
+                <w:lang w:eastAsia="en-US"/>
+                <w14:ligatures w14:val="none"/>
+              </w:rPr>
+              <w:t>25</w:t>
+            </w:r>
+          </w:p>
+        </w:tc>
+        <w:tc>
+          <w:tcPr>
+            <w:tcW w:w="1344" w:type="dxa"/>
+          </w:tcPr>
+          <w:p>
+            <w:pPr>
+              <w:spacing w:before="0"/>
+              <w:ind w:left="0" w:right="0"/>
+              <w:rPr>
+                <w:rFonts w:eastAsiaTheme="minorHAnsi"/>
+                <w:kern w:val="0"/>
+                <w:lang w:eastAsia="en-US"/>
+                <w14:ligatures w14:val="none"/>
+              </w:rPr>
+            </w:pPr>
+          </w:p>
+        </w:tc>
+        <w:tc>
+          <w:tcPr>
+            <w:tcW w:w="1107" w:type="dxa"/>
+          </w:tcPr>
+          <w:p>
+            <w:pPr>
+              <w:spacing w:before="0"/>
+              <w:ind w:left="0" w:right="0"/>
+              <w:rPr>
+                <w:rFonts w:eastAsiaTheme="minorHAnsi"/>
+                <w:kern w:val="0"/>
+                <w:lang w:eastAsia="en-US"/>
+                <w14:ligatures w14:val="none"/>
+              </w:rPr>
+            </w:pPr>
+          </w:p>
+        </w:tc>
+      </w:tr>
+    </w:tbl>
+    <w:p>
+      <w:pPr>
+        <w:spacing w:before="0" w:after="160" w:line="259" w:lineRule="auto"/>
+        <w:ind w:left="0" w:right="0"/>
+        <w:rPr>
+          <w:rFonts w:eastAsiaTheme="minorHAnsi"/>
+          <w:kern w:val="0"/>
+          <w:lang w:eastAsia="en-US"/>
+          <w14:ligatures w14:val="none"/>
+        </w:rPr>
+      </w:pPr>
+    </w:p>
+    <w:p>
+      <w:pPr>
+        <w:jc w:val="both"/>
+      </w:pPr>
+    </w:p>
+    <w:p/>
+    <w:p>
+      <w:pPr>
+        <w:jc w:val="both"/>
+      </w:pPr>
     </w:p>
     <w:p/>
     <w:p/>
@@ -4078,6 +5472,25 @@
       <w:szCs w:val="18"/>
     </w:rPr>
   </w:style>
+  <w:style w:type="table" w:styleId="Tablaconcuadrcula">
+    <w:name w:val="Table Grid"/>
+    <w:basedOn w:val="Tablanormal"/>
+    <w:uiPriority w:val="39"/>
+    <w:rsid w:val="009D4224"/>
+    <w:pPr>
+      <w:spacing w:after="0" w:line="240" w:lineRule="auto"/>
+    </w:pPr>
+    <w:tblPr>
+      <w:tblBorders>
+        <w:top w:val="single" w:sz="4" w:space="0" w:color="auto"/>
+        <w:left w:val="single" w:sz="4" w:space="0" w:color="auto"/>
+        <w:bottom w:val="single" w:sz="4" w:space="0" w:color="auto"/>
+        <w:right w:val="single" w:sz="4" w:space="0" w:color="auto"/>
+        <w:insideH w:val="single" w:sz="4" w:space="0" w:color="auto"/>
+        <w:insideV w:val="single" w:sz="4" w:space="0" w:color="auto"/>
+      </w:tblBorders>
+    </w:tblPr>
+  </w:style>
 </w:styles>
 </file>
 
@@ -4210,21 +5623,21 @@
     <w:charset w:val="00"/>
     <w:family w:val="swiss"/>
     <w:pitch w:val="variable"/>
-    <w:sig w:usb0="E0002AFF" w:usb1="4000ACFF" w:usb2="00000001" w:usb3="00000000" w:csb0="000001FF" w:csb1="00000000"/>
+    <w:sig w:usb0="E4002EFF" w:usb1="C000247B" w:usb2="00000009" w:usb3="00000000" w:csb0="000001FF" w:csb1="00000000"/>
   </w:font>
   <w:font w:name="Calibri Light">
     <w:panose1 w:val="020F0302020204030204"/>
     <w:charset w:val="00"/>
     <w:family w:val="swiss"/>
     <w:pitch w:val="variable"/>
-    <w:sig w:usb0="A0002AEF" w:usb1="4000207B" w:usb2="00000000" w:usb3="00000000" w:csb0="000001FF" w:csb1="00000000"/>
+    <w:sig w:usb0="E4002EFF" w:usb1="C000247B" w:usb2="00000009" w:usb3="00000000" w:csb0="000001FF" w:csb1="00000000"/>
   </w:font>
   <w:font w:name="Arial">
     <w:panose1 w:val="020B0604020202020204"/>
     <w:charset w:val="00"/>
     <w:family w:val="swiss"/>
     <w:pitch w:val="variable"/>
-    <w:sig w:usb0="E0002AFF" w:usb1="C0007843" w:usb2="00000009" w:usb3="00000000" w:csb0="000001FF" w:csb1="00000000"/>
+    <w:sig w:usb0="E0002EFF" w:usb1="C000785B" w:usb2="00000009" w:usb3="00000000" w:csb0="000001FF" w:csb1="00000000"/>
   </w:font>
 </w:fonts>
 </file>
@@ -4246,6 +5659,7 @@
   </w:compat>
   <w:rsids>
     <w:rsidRoot w:val="00AA0EA9"/>
+    <w:rsid w:val="00442D16"/>
     <w:rsid w:val="00A63380"/>
     <w:rsid w:val="00AA0EA9"/>
     <w:rsid w:val="00CF3C18"/>
@@ -4698,10 +6112,6 @@
     <w:semiHidden/>
     <w:unhideWhenUsed/>
   </w:style>
-  <w:style w:type="paragraph" w:customStyle="1" w:styleId="9229D562C5AB43CCB519E2113BF8DD5C">
-    <w:name w:val="9229D562C5AB43CCB519E2113BF8DD5C"/>
-    <w:rsid w:val="00AA0EA9"/>
-  </w:style>
   <w:style w:type="paragraph" w:customStyle="1" w:styleId="CBA988E32B844CB08F9274E5C9FC2221">
     <w:name w:val="CBA988E32B844CB08F9274E5C9FC2221"/>
     <w:rsid w:val="00AA0EA9"/>

</xml_diff>